<commit_message>
added burmester till sext
</commit_message>
<xml_diff>
--- a/Psalms/090.docx
+++ b/Psalms/090.docx
@@ -1,6 +1,6 @@
 
 <file path=word/document.xml><?xml version="1.0" encoding="utf-8"?>
-<w:document xmlns:wpc="http://schemas.microsoft.com/office/word/2010/wordprocessingCanvas" xmlns:mo="http://schemas.microsoft.com/office/mac/office/2008/main" xmlns:mc="http://schemas.openxmlformats.org/markup-compatibility/2006" xmlns:mv="urn:schemas-microsoft-com:mac:vml" xmlns:o="urn:schemas-microsoft-com:office:office" xmlns:r="http://schemas.openxmlformats.org/officeDocument/2006/relationships" xmlns:m="http://schemas.openxmlformats.org/officeDocument/2006/math" xmlns:v="urn:schemas-microsoft-com:vml" xmlns:wp14="http://schemas.microsoft.com/office/word/2010/wordprocessingDrawing" xmlns:wp="http://schemas.openxmlformats.org/drawingml/2006/wordprocessingDrawing" xmlns:w10="urn:schemas-microsoft-com:office:word" xmlns:w="http://schemas.openxmlformats.org/wordprocessingml/2006/main" xmlns:w14="http://schemas.microsoft.com/office/word/2010/wordml" xmlns:w15="http://schemas.microsoft.com/office/word/2012/wordml" xmlns:wpg="http://schemas.microsoft.com/office/word/2010/wordprocessingGroup" xmlns:wpi="http://schemas.microsoft.com/office/word/2010/wordprocessingInk" xmlns:wne="http://schemas.microsoft.com/office/word/2006/wordml" xmlns:wps="http://schemas.microsoft.com/office/word/2010/wordprocessingShape" mc:Ignorable="w14 w15 wp14">
+<w:document xmlns:wpc="http://schemas.microsoft.com/office/word/2010/wordprocessingCanvas" xmlns:cx="http://schemas.microsoft.com/office/drawing/2014/chartex" xmlns:cx1="http://schemas.microsoft.com/office/drawing/2015/9/8/chartex" xmlns:mc="http://schemas.openxmlformats.org/markup-compatibility/2006" xmlns:o="urn:schemas-microsoft-com:office:office" xmlns:r="http://schemas.openxmlformats.org/officeDocument/2006/relationships" xmlns:m="http://schemas.openxmlformats.org/officeDocument/2006/math" xmlns:v="urn:schemas-microsoft-com:vml" xmlns:wp14="http://schemas.microsoft.com/office/word/2010/wordprocessingDrawing" xmlns:wp="http://schemas.openxmlformats.org/drawingml/2006/wordprocessingDrawing" xmlns:w10="urn:schemas-microsoft-com:office:word" xmlns:w="http://schemas.openxmlformats.org/wordprocessingml/2006/main" xmlns:w14="http://schemas.microsoft.com/office/word/2010/wordml" xmlns:w15="http://schemas.microsoft.com/office/word/2012/wordml" xmlns:w16se="http://schemas.microsoft.com/office/word/2015/wordml/symex" xmlns:wpg="http://schemas.microsoft.com/office/word/2010/wordprocessingGroup" xmlns:wpi="http://schemas.microsoft.com/office/word/2010/wordprocessingInk" xmlns:wne="http://schemas.microsoft.com/office/word/2006/wordml" xmlns:wps="http://schemas.microsoft.com/office/word/2010/wordprocessingShape" mc:Ignorable="w14 w15 w16se wp14">
   <w:body>
     <w:p>
       <w:pPr>
@@ -24,19 +24,21 @@
         <w:tblLook w:val="0420" w:firstRow="1" w:lastRow="0" w:firstColumn="0" w:lastColumn="0" w:noHBand="0" w:noVBand="1"/>
       </w:tblPr>
       <w:tblGrid>
-        <w:gridCol w:w="3649"/>
-        <w:gridCol w:w="3557"/>
-        <w:gridCol w:w="3633"/>
-        <w:gridCol w:w="3569"/>
-        <w:gridCol w:w="3604"/>
-        <w:gridCol w:w="3668"/>
-        <w:gridCol w:w="3668"/>
-        <w:gridCol w:w="3668"/>
+        <w:gridCol w:w="3086"/>
+        <w:gridCol w:w="3006"/>
+        <w:gridCol w:w="2252"/>
+        <w:gridCol w:w="2252"/>
+        <w:gridCol w:w="3070"/>
+        <w:gridCol w:w="3012"/>
+        <w:gridCol w:w="3047"/>
+        <w:gridCol w:w="3099"/>
+        <w:gridCol w:w="3099"/>
+        <w:gridCol w:w="3093"/>
       </w:tblGrid>
       <w:tr>
         <w:tc>
           <w:tcPr>
-            <w:tcW w:w="629" w:type="pct"/>
+            <w:tcW w:w="532" w:type="pct"/>
           </w:tcPr>
           <w:p>
             <w:r>
@@ -46,7 +48,7 @@
         </w:tc>
         <w:tc>
           <w:tcPr>
-            <w:tcW w:w="613" w:type="pct"/>
+            <w:tcW w:w="518" w:type="pct"/>
           </w:tcPr>
           <w:p>
             <w:r>
@@ -56,7 +58,27 @@
         </w:tc>
         <w:tc>
           <w:tcPr>
-            <w:tcW w:w="626" w:type="pct"/>
+            <w:tcW w:w="388" w:type="pct"/>
+          </w:tcPr>
+          <w:p>
+            <w:r>
+              <w:t>Burmester</w:t>
+            </w:r>
+          </w:p>
+        </w:tc>
+        <w:tc>
+          <w:tcPr>
+            <w:tcW w:w="388" w:type="pct"/>
+          </w:tcPr>
+          <w:p>
+            <w:r>
+              <w:t>Burmester-modernized</w:t>
+            </w:r>
+          </w:p>
+        </w:tc>
+        <w:tc>
+          <w:tcPr>
+            <w:tcW w:w="529" w:type="pct"/>
           </w:tcPr>
           <w:p>
             <w:r>
@@ -66,7 +88,7 @@
         </w:tc>
         <w:tc>
           <w:tcPr>
-            <w:tcW w:w="615" w:type="pct"/>
+            <w:tcW w:w="519" w:type="pct"/>
           </w:tcPr>
           <w:p>
             <w:r>
@@ -76,7 +98,7 @@
         </w:tc>
         <w:tc>
           <w:tcPr>
-            <w:tcW w:w="621" w:type="pct"/>
+            <w:tcW w:w="525" w:type="pct"/>
           </w:tcPr>
           <w:p>
             <w:r>
@@ -86,7 +108,7 @@
         </w:tc>
         <w:tc>
           <w:tcPr>
-            <w:tcW w:w="632" w:type="pct"/>
+            <w:tcW w:w="534" w:type="pct"/>
           </w:tcPr>
           <w:p>
             <w:r>
@@ -96,7 +118,7 @@
         </w:tc>
         <w:tc>
           <w:tcPr>
-            <w:tcW w:w="632" w:type="pct"/>
+            <w:tcW w:w="534" w:type="pct"/>
           </w:tcPr>
           <w:p>
             <w:r>
@@ -106,7 +128,7 @@
         </w:tc>
         <w:tc>
           <w:tcPr>
-            <w:tcW w:w="632" w:type="pct"/>
+            <w:tcW w:w="533" w:type="pct"/>
           </w:tcPr>
           <w:p>
             <w:r>
@@ -118,7 +140,7 @@
       <w:tr>
         <w:tc>
           <w:tcPr>
-            <w:tcW w:w="629" w:type="pct"/>
+            <w:tcW w:w="532" w:type="pct"/>
           </w:tcPr>
           <w:p>
             <w:pPr>
@@ -136,7 +158,7 @@
         </w:tc>
         <w:tc>
           <w:tcPr>
-            <w:tcW w:w="613" w:type="pct"/>
+            <w:tcW w:w="518" w:type="pct"/>
           </w:tcPr>
           <w:p>
             <w:pPr>
@@ -154,13 +176,25 @@
         </w:tc>
         <w:tc>
           <w:tcPr>
-            <w:tcW w:w="626" w:type="pct"/>
+            <w:tcW w:w="388" w:type="pct"/>
           </w:tcPr>
           <w:p/>
         </w:tc>
         <w:tc>
           <w:tcPr>
-            <w:tcW w:w="615" w:type="pct"/>
+            <w:tcW w:w="388" w:type="pct"/>
+          </w:tcPr>
+          <w:p/>
+        </w:tc>
+        <w:tc>
+          <w:tcPr>
+            <w:tcW w:w="529" w:type="pct"/>
+          </w:tcPr>
+          <w:p/>
+        </w:tc>
+        <w:tc>
+          <w:tcPr>
+            <w:tcW w:w="519" w:type="pct"/>
           </w:tcPr>
           <w:p>
             <w:r>
@@ -170,7 +204,7 @@
         </w:tc>
         <w:tc>
           <w:tcPr>
-            <w:tcW w:w="621" w:type="pct"/>
+            <w:tcW w:w="525" w:type="pct"/>
           </w:tcPr>
           <w:p>
             <w:r>
@@ -180,7 +214,7 @@
         </w:tc>
         <w:tc>
           <w:tcPr>
-            <w:tcW w:w="632" w:type="pct"/>
+            <w:tcW w:w="534" w:type="pct"/>
           </w:tcPr>
           <w:p>
             <w:pPr>
@@ -193,7 +227,7 @@
         </w:tc>
         <w:tc>
           <w:tcPr>
-            <w:tcW w:w="632" w:type="pct"/>
+            <w:tcW w:w="534" w:type="pct"/>
           </w:tcPr>
           <w:p>
             <w:pPr>
@@ -206,7 +240,7 @@
         </w:tc>
         <w:tc>
           <w:tcPr>
-            <w:tcW w:w="632" w:type="pct"/>
+            <w:tcW w:w="533" w:type="pct"/>
           </w:tcPr>
           <w:p>
             <w:pPr>
@@ -236,7 +270,7 @@
       <w:tr>
         <w:tc>
           <w:tcPr>
-            <w:tcW w:w="629" w:type="pct"/>
+            <w:tcW w:w="532" w:type="pct"/>
           </w:tcPr>
           <w:p>
             <w:pPr>
@@ -272,7 +306,7 @@
         </w:tc>
         <w:tc>
           <w:tcPr>
-            <w:tcW w:w="613" w:type="pct"/>
+            <w:tcW w:w="518" w:type="pct"/>
           </w:tcPr>
           <w:p>
             <w:pPr>
@@ -320,7 +354,36 @@
         </w:tc>
         <w:tc>
           <w:tcPr>
-            <w:tcW w:w="626" w:type="pct"/>
+            <w:tcW w:w="388" w:type="pct"/>
+          </w:tcPr>
+          <w:p>
+            <w:r>
+              <w:t xml:space="preserve">He who abideth with the </w:t>
+            </w:r>
+            <w:r>
+              <w:rPr>
+                <w:i/>
+              </w:rPr>
+              <w:t>help</w:t>
+            </w:r>
+            <w:r>
+              <w:t xml:space="preserve"> of Him Who is exalted, shall rest under the shadow of the God of the heaven.</w:t>
+            </w:r>
+          </w:p>
+        </w:tc>
+        <w:tc>
+          <w:tcPr>
+            <w:tcW w:w="388" w:type="pct"/>
+          </w:tcPr>
+          <w:p>
+            <w:r>
+              <w:t>He who abides with the help of the Most High will rest under the shadow of the God of heaven.</w:t>
+            </w:r>
+          </w:p>
+        </w:tc>
+        <w:tc>
+          <w:tcPr>
+            <w:tcW w:w="529" w:type="pct"/>
           </w:tcPr>
           <w:p>
             <w:r>
@@ -330,13 +393,13 @@
         </w:tc>
         <w:tc>
           <w:tcPr>
-            <w:tcW w:w="615" w:type="pct"/>
+            <w:tcW w:w="519" w:type="pct"/>
           </w:tcPr>
           <w:p/>
         </w:tc>
         <w:tc>
           <w:tcPr>
-            <w:tcW w:w="621" w:type="pct"/>
+            <w:tcW w:w="525" w:type="pct"/>
           </w:tcPr>
           <w:p>
             <w:r>
@@ -346,7 +409,7 @@
         </w:tc>
         <w:tc>
           <w:tcPr>
-            <w:tcW w:w="632" w:type="pct"/>
+            <w:tcW w:w="534" w:type="pct"/>
           </w:tcPr>
           <w:p>
             <w:pPr>
@@ -367,7 +430,7 @@
         </w:tc>
         <w:tc>
           <w:tcPr>
-            <w:tcW w:w="632" w:type="pct"/>
+            <w:tcW w:w="534" w:type="pct"/>
           </w:tcPr>
           <w:p>
             <w:pPr>
@@ -380,7 +443,7 @@
         </w:tc>
         <w:tc>
           <w:tcPr>
-            <w:tcW w:w="632" w:type="pct"/>
+            <w:tcW w:w="533" w:type="pct"/>
           </w:tcPr>
           <w:p>
             <w:pPr>
@@ -433,7 +496,7 @@
       <w:tr>
         <w:tc>
           <w:tcPr>
-            <w:tcW w:w="629" w:type="pct"/>
+            <w:tcW w:w="532" w:type="pct"/>
           </w:tcPr>
           <w:p>
             <w:pPr>
@@ -475,7 +538,7 @@
         </w:tc>
         <w:tc>
           <w:tcPr>
-            <w:tcW w:w="613" w:type="pct"/>
+            <w:tcW w:w="518" w:type="pct"/>
           </w:tcPr>
           <w:p>
             <w:pPr>
@@ -509,21 +572,47 @@
               <w:t xml:space="preserve"> and </w:t>
             </w:r>
             <w:r>
-              <w:t>I will hope in Him</w:t>
-            </w:r>
-            <w:r>
-              <w:t>,</w:t>
-            </w:r>
-          </w:p>
-          <w:p>
-            <w:pPr>
-              <w:pStyle w:val="EngIndEnd"/>
-            </w:pPr>
-          </w:p>
-        </w:tc>
-        <w:tc>
-          <w:tcPr>
-            <w:tcW w:w="626" w:type="pct"/>
+              <w:t>I will hope in Him,</w:t>
+            </w:r>
+          </w:p>
+          <w:p>
+            <w:pPr>
+              <w:pStyle w:val="EngIndEnd"/>
+            </w:pPr>
+          </w:p>
+        </w:tc>
+        <w:tc>
+          <w:tcPr>
+            <w:tcW w:w="388" w:type="pct"/>
+          </w:tcPr>
+          <w:p>
+            <w:r>
+              <w:t xml:space="preserve">He shall say to the Lord, Thou art my supporter: my refuge, my God. I will </w:t>
+            </w:r>
+            <w:r>
+              <w:rPr>
+                <w:i/>
+              </w:rPr>
+              <w:t>trust</w:t>
+            </w:r>
+            <w:r>
+              <w:t xml:space="preserve"> in Him.</w:t>
+            </w:r>
+          </w:p>
+        </w:tc>
+        <w:tc>
+          <w:tcPr>
+            <w:tcW w:w="388" w:type="pct"/>
+          </w:tcPr>
+          <w:p>
+            <w:r>
+              <w:t>He will say to the Lord, You are my supporter, my refuge, my God. I will trust in Him.</w:t>
+            </w:r>
+          </w:p>
+        </w:tc>
+        <w:tc>
+          <w:tcPr>
+            <w:tcW w:w="529" w:type="pct"/>
           </w:tcPr>
           <w:p>
             <w:r>
@@ -541,13 +630,13 @@
         </w:tc>
         <w:tc>
           <w:tcPr>
-            <w:tcW w:w="615" w:type="pct"/>
+            <w:tcW w:w="519" w:type="pct"/>
           </w:tcPr>
           <w:p/>
         </w:tc>
         <w:tc>
           <w:tcPr>
-            <w:tcW w:w="621" w:type="pct"/>
+            <w:tcW w:w="525" w:type="pct"/>
           </w:tcPr>
           <w:p>
             <w:r>
@@ -557,7 +646,7 @@
         </w:tc>
         <w:tc>
           <w:tcPr>
-            <w:tcW w:w="632" w:type="pct"/>
+            <w:tcW w:w="534" w:type="pct"/>
           </w:tcPr>
           <w:p>
             <w:pPr>
@@ -578,7 +667,7 @@
         </w:tc>
         <w:tc>
           <w:tcPr>
-            <w:tcW w:w="632" w:type="pct"/>
+            <w:tcW w:w="534" w:type="pct"/>
           </w:tcPr>
           <w:p>
             <w:pPr>
@@ -591,7 +680,7 @@
         </w:tc>
         <w:tc>
           <w:tcPr>
-            <w:tcW w:w="632" w:type="pct"/>
+            <w:tcW w:w="533" w:type="pct"/>
           </w:tcPr>
           <w:p>
             <w:pPr>
@@ -644,7 +733,7 @@
       <w:tr>
         <w:tc>
           <w:tcPr>
-            <w:tcW w:w="629" w:type="pct"/>
+            <w:tcW w:w="532" w:type="pct"/>
           </w:tcPr>
           <w:p>
             <w:pPr>
@@ -671,7 +760,7 @@
         </w:tc>
         <w:tc>
           <w:tcPr>
-            <w:tcW w:w="613" w:type="pct"/>
+            <w:tcW w:w="518" w:type="pct"/>
           </w:tcPr>
           <w:p>
             <w:pPr>
@@ -696,13 +785,7 @@
             </w:pPr>
             <w:r>
               <w:tab/>
-              <w:t xml:space="preserve">and from a </w:t>
-            </w:r>
-            <w:r>
-              <w:t>troublesome</w:t>
-            </w:r>
-            <w:r>
-              <w:t xml:space="preserve"> </w:t>
+              <w:t xml:space="preserve">and from a troublesome </w:t>
             </w:r>
             <w:r>
               <w:t>word.</w:t>
@@ -719,7 +802,27 @@
         </w:tc>
         <w:tc>
           <w:tcPr>
-            <w:tcW w:w="626" w:type="pct"/>
+            <w:tcW w:w="388" w:type="pct"/>
+          </w:tcPr>
+          <w:p>
+            <w:r>
+              <w:t>For He (it is) Who will deliver me from the snare of the hunter and from a perturbing word.</w:t>
+            </w:r>
+          </w:p>
+        </w:tc>
+        <w:tc>
+          <w:tcPr>
+            <w:tcW w:w="388" w:type="pct"/>
+          </w:tcPr>
+          <w:p>
+            <w:r>
+              <w:t>For He will deliver me from the snare of the hunter, and from a troublesome word.</w:t>
+            </w:r>
+          </w:p>
+        </w:tc>
+        <w:tc>
+          <w:tcPr>
+            <w:tcW w:w="529" w:type="pct"/>
           </w:tcPr>
           <w:p>
             <w:r>
@@ -729,13 +832,13 @@
         </w:tc>
         <w:tc>
           <w:tcPr>
-            <w:tcW w:w="615" w:type="pct"/>
+            <w:tcW w:w="519" w:type="pct"/>
           </w:tcPr>
           <w:p/>
         </w:tc>
         <w:tc>
           <w:tcPr>
-            <w:tcW w:w="621" w:type="pct"/>
+            <w:tcW w:w="525" w:type="pct"/>
           </w:tcPr>
           <w:p>
             <w:r>
@@ -745,7 +848,7 @@
         </w:tc>
         <w:tc>
           <w:tcPr>
-            <w:tcW w:w="632" w:type="pct"/>
+            <w:tcW w:w="534" w:type="pct"/>
           </w:tcPr>
           <w:p>
             <w:pPr>
@@ -760,19 +863,24 @@
               <w:pStyle w:val="EngIndEnd"/>
             </w:pPr>
             <w:r>
-              <w:t>and from a troublesome word;</w:t>
-            </w:r>
-          </w:p>
-        </w:tc>
-        <w:tc>
-          <w:tcPr>
-            <w:tcW w:w="632" w:type="pct"/>
-          </w:tcPr>
-          <w:p>
-            <w:pPr>
-              <w:pStyle w:val="EngIndEnd"/>
-            </w:pPr>
-            <w:r>
+              <w:t xml:space="preserve">and from a troublesome </w:t>
+            </w:r>
+            <w:r>
+              <w:lastRenderedPageBreak/>
+              <w:t>word;</w:t>
+            </w:r>
+          </w:p>
+        </w:tc>
+        <w:tc>
+          <w:tcPr>
+            <w:tcW w:w="534" w:type="pct"/>
+          </w:tcPr>
+          <w:p>
+            <w:pPr>
+              <w:pStyle w:val="EngIndEnd"/>
+            </w:pPr>
+            <w:r>
+              <w:lastRenderedPageBreak/>
               <w:t>For he shall deliver thee from the snare of the hunters, from every troublesome matter.</w:t>
             </w:r>
           </w:p>
@@ -785,7 +893,7 @@
         </w:tc>
         <w:tc>
           <w:tcPr>
-            <w:tcW w:w="632" w:type="pct"/>
+            <w:tcW w:w="533" w:type="pct"/>
           </w:tcPr>
           <w:p>
             <w:pPr>
@@ -807,6 +915,7 @@
                 <w:szCs w:val="24"/>
                 <w:shd w:val="clear" w:color="auto" w:fill="FFFFFF"/>
               </w:rPr>
+              <w:lastRenderedPageBreak/>
               <w:t>For He shall free me from the snare of the hunters,</w:t>
             </w:r>
           </w:p>
@@ -838,18 +947,14 @@
       <w:tr>
         <w:tc>
           <w:tcPr>
-            <w:tcW w:w="629" w:type="pct"/>
+            <w:tcW w:w="532" w:type="pct"/>
           </w:tcPr>
           <w:p>
             <w:pPr>
               <w:pStyle w:val="EnglishHangNoCoptic"/>
             </w:pPr>
             <w:r>
-              <w:t xml:space="preserve">4 He will overshadow you with His </w:t>
-            </w:r>
-            <w:r>
-              <w:lastRenderedPageBreak/>
-              <w:t>shoulders,</w:t>
+              <w:t>4 He will overshadow you with His shoulders,</w:t>
             </w:r>
           </w:p>
           <w:p>
@@ -878,19 +983,14 @@
         </w:tc>
         <w:tc>
           <w:tcPr>
-            <w:tcW w:w="613" w:type="pct"/>
+            <w:tcW w:w="518" w:type="pct"/>
           </w:tcPr>
           <w:p>
             <w:pPr>
               <w:pStyle w:val="EnglishHangNoCoptic"/>
             </w:pPr>
             <w:r>
-              <w:lastRenderedPageBreak/>
-              <w:t xml:space="preserve">4 He will overshadow you with His </w:t>
-            </w:r>
-            <w:r>
-              <w:lastRenderedPageBreak/>
-              <w:t>shoulders,</w:t>
+              <w:t>4 He will overshadow you with His shoulders,</w:t>
             </w:r>
           </w:p>
           <w:p>
@@ -931,16 +1031,46 @@
         </w:tc>
         <w:tc>
           <w:tcPr>
-            <w:tcW w:w="626" w:type="pct"/>
-          </w:tcPr>
-          <w:p>
-            <w:r>
-              <w:lastRenderedPageBreak/>
-              <w:t xml:space="preserve">He shall overshadow thee in the midst </w:t>
-            </w:r>
-            <w:r>
-              <w:lastRenderedPageBreak/>
-              <w:t>of His shoulders, and under His wings you shall trust: His truth shall encompass you as a weapon.</w:t>
+            <w:tcW w:w="388" w:type="pct"/>
+          </w:tcPr>
+          <w:p>
+            <w:r>
+              <w:t xml:space="preserve">He shall overshadow thee in the midst of His pinions, and thou shalt </w:t>
+            </w:r>
+            <w:r>
+              <w:rPr>
+                <w:i/>
+              </w:rPr>
+              <w:t>trust</w:t>
+            </w:r>
+            <w:r>
+              <w:t xml:space="preserve"> beneath His wings: His truth shall encompass thee as a </w:t>
+            </w:r>
+            <w:r>
+              <w:rPr>
+                <w:i/>
+              </w:rPr>
+              <w:t>weapon.</w:t>
+            </w:r>
+          </w:p>
+        </w:tc>
+        <w:tc>
+          <w:tcPr>
+            <w:tcW w:w="388" w:type="pct"/>
+          </w:tcPr>
+          <w:p>
+            <w:r>
+              <w:t>He will overshadow you in the middle of His shoulders, and you will trust beneath His wings: His truth will encompass you like a weapon.</w:t>
+            </w:r>
+          </w:p>
+        </w:tc>
+        <w:tc>
+          <w:tcPr>
+            <w:tcW w:w="529" w:type="pct"/>
+          </w:tcPr>
+          <w:p>
+            <w:r>
+              <w:t>He shall overshadow thee in the midst of His shoulders, and under His wings you shall trust: His truth shall encompass you as a weapon.</w:t>
             </w:r>
           </w:p>
           <w:p/>
@@ -958,39 +1088,30 @@
         </w:tc>
         <w:tc>
           <w:tcPr>
-            <w:tcW w:w="615" w:type="pct"/>
+            <w:tcW w:w="519" w:type="pct"/>
           </w:tcPr>
           <w:p/>
         </w:tc>
         <w:tc>
           <w:tcPr>
-            <w:tcW w:w="621" w:type="pct"/>
-          </w:tcPr>
-          <w:p>
-            <w:r>
-              <w:t xml:space="preserve">With His wings will He overshadow </w:t>
-            </w:r>
-            <w:r>
-              <w:lastRenderedPageBreak/>
-              <w:t>thee, and thou shalt be safe under His feathers; His truth shall compass thee round about like a shield.</w:t>
-            </w:r>
-          </w:p>
-        </w:tc>
-        <w:tc>
-          <w:tcPr>
-            <w:tcW w:w="632" w:type="pct"/>
-          </w:tcPr>
-          <w:p>
-            <w:pPr>
-              <w:pStyle w:val="EngIndEnd"/>
-            </w:pPr>
-            <w:r>
-              <w:lastRenderedPageBreak/>
-              <w:t xml:space="preserve">with the broad of his back he will </w:t>
-            </w:r>
-            <w:r>
-              <w:lastRenderedPageBreak/>
-              <w:t>shade you,</w:t>
+            <w:tcW w:w="525" w:type="pct"/>
+          </w:tcPr>
+          <w:p>
+            <w:r>
+              <w:t>With His wings will He overshadow thee, and thou shalt be safe under His feathers; His truth shall compass thee round about like a shield.</w:t>
+            </w:r>
+          </w:p>
+        </w:tc>
+        <w:tc>
+          <w:tcPr>
+            <w:tcW w:w="534" w:type="pct"/>
+          </w:tcPr>
+          <w:p>
+            <w:pPr>
+              <w:pStyle w:val="EngIndEnd"/>
+            </w:pPr>
+            <w:r>
+              <w:t>with the broad of his back he will shade you,</w:t>
             </w:r>
           </w:p>
           <w:p>
@@ -1012,25 +1133,20 @@
         </w:tc>
         <w:tc>
           <w:tcPr>
-            <w:tcW w:w="632" w:type="pct"/>
-          </w:tcPr>
-          <w:p>
-            <w:pPr>
-              <w:pStyle w:val="EngIndEnd"/>
-            </w:pPr>
-            <w:r>
-              <w:lastRenderedPageBreak/>
-              <w:t xml:space="preserve">He shall overshadow thee with his </w:t>
-            </w:r>
-            <w:r>
-              <w:lastRenderedPageBreak/>
-              <w:t>shoulders, and thou shalt trust under his wings: his truth shall cover thee with a shield.</w:t>
-            </w:r>
-          </w:p>
-        </w:tc>
-        <w:tc>
-          <w:tcPr>
-            <w:tcW w:w="632" w:type="pct"/>
+            <w:tcW w:w="534" w:type="pct"/>
+          </w:tcPr>
+          <w:p>
+            <w:pPr>
+              <w:pStyle w:val="EngIndEnd"/>
+            </w:pPr>
+            <w:r>
+              <w:t>He shall overshadow thee with his shoulders, and thou shalt trust under his wings: his truth shall cover thee with a shield.</w:t>
+            </w:r>
+          </w:p>
+        </w:tc>
+        <w:tc>
+          <w:tcPr>
+            <w:tcW w:w="533" w:type="pct"/>
           </w:tcPr>
           <w:p>
             <w:pPr>
@@ -1052,19 +1168,7 @@
                 <w:szCs w:val="24"/>
                 <w:shd w:val="clear" w:color="auto" w:fill="FFFFFF"/>
               </w:rPr>
-              <w:lastRenderedPageBreak/>
-              <w:t xml:space="preserve">He shall overshadow you with </w:t>
-            </w:r>
-            <w:r>
-              <w:rPr>
-                <w:rFonts w:ascii="Tahoma" w:eastAsia="Times New Roman" w:hAnsi="Tahoma" w:cs="Tahoma"/>
-                <w:color w:val="2E1308"/>
-                <w:sz w:val="24"/>
-                <w:szCs w:val="24"/>
-                <w:shd w:val="clear" w:color="auto" w:fill="FFFFFF"/>
-              </w:rPr>
-              <w:lastRenderedPageBreak/>
-              <w:t>His shoulders,</w:t>
+              <w:t>He shall overshadow you with His shoulders,</w:t>
             </w:r>
           </w:p>
           <w:p>
@@ -1118,14 +1222,13 @@
       <w:tr>
         <w:tc>
           <w:tcPr>
-            <w:tcW w:w="629" w:type="pct"/>
+            <w:tcW w:w="532" w:type="pct"/>
           </w:tcPr>
           <w:p>
             <w:pPr>
               <w:pStyle w:val="EnglishHangNoCoptic"/>
             </w:pPr>
             <w:r>
-              <w:lastRenderedPageBreak/>
               <w:t>5 You will not be afraid of any terror by night,</w:t>
             </w:r>
           </w:p>
@@ -1146,7 +1249,7 @@
         </w:tc>
         <w:tc>
           <w:tcPr>
-            <w:tcW w:w="613" w:type="pct"/>
+            <w:tcW w:w="518" w:type="pct"/>
           </w:tcPr>
           <w:p>
             <w:pPr>
@@ -1176,7 +1279,27 @@
         </w:tc>
         <w:tc>
           <w:tcPr>
-            <w:tcW w:w="626" w:type="pct"/>
+            <w:tcW w:w="388" w:type="pct"/>
+          </w:tcPr>
+          <w:p>
+            <w:r>
+              <w:t>Thou shalt not be afraid of the terror of the night, of the arrow which flieth in the day,</w:t>
+            </w:r>
+          </w:p>
+        </w:tc>
+        <w:tc>
+          <w:tcPr>
+            <w:tcW w:w="388" w:type="pct"/>
+          </w:tcPr>
+          <w:p>
+            <w:r>
+              <w:t>You will not be afraid of the terror of the night, or of the arrow that flies in the day,</w:t>
+            </w:r>
+          </w:p>
+        </w:tc>
+        <w:tc>
+          <w:tcPr>
+            <w:tcW w:w="529" w:type="pct"/>
           </w:tcPr>
           <w:p>
             <w:r>
@@ -1186,13 +1309,13 @@
         </w:tc>
         <w:tc>
           <w:tcPr>
-            <w:tcW w:w="615" w:type="pct"/>
+            <w:tcW w:w="519" w:type="pct"/>
           </w:tcPr>
           <w:p/>
         </w:tc>
         <w:tc>
           <w:tcPr>
-            <w:tcW w:w="621" w:type="pct"/>
+            <w:tcW w:w="525" w:type="pct"/>
           </w:tcPr>
           <w:p>
             <w:r>
@@ -1202,7 +1325,7 @@
         </w:tc>
         <w:tc>
           <w:tcPr>
-            <w:tcW w:w="632" w:type="pct"/>
+            <w:tcW w:w="534" w:type="pct"/>
           </w:tcPr>
           <w:p>
             <w:pPr>
@@ -1223,7 +1346,7 @@
         </w:tc>
         <w:tc>
           <w:tcPr>
-            <w:tcW w:w="632" w:type="pct"/>
+            <w:tcW w:w="534" w:type="pct"/>
           </w:tcPr>
           <w:p>
             <w:pPr>
@@ -1236,7 +1359,7 @@
         </w:tc>
         <w:tc>
           <w:tcPr>
-            <w:tcW w:w="632" w:type="pct"/>
+            <w:tcW w:w="533" w:type="pct"/>
           </w:tcPr>
           <w:p>
             <w:pPr>
@@ -1289,7 +1412,7 @@
       <w:tr>
         <w:tc>
           <w:tcPr>
-            <w:tcW w:w="629" w:type="pct"/>
+            <w:tcW w:w="532" w:type="pct"/>
           </w:tcPr>
           <w:p>
             <w:pPr>
@@ -1316,7 +1439,7 @@
         </w:tc>
         <w:tc>
           <w:tcPr>
-            <w:tcW w:w="613" w:type="pct"/>
+            <w:tcW w:w="518" w:type="pct"/>
           </w:tcPr>
           <w:p>
             <w:pPr>
@@ -1373,7 +1496,32 @@
         </w:tc>
         <w:tc>
           <w:tcPr>
-            <w:tcW w:w="626" w:type="pct"/>
+            <w:tcW w:w="388" w:type="pct"/>
+          </w:tcPr>
+          <w:p>
+            <w:r>
+              <w:t>of a thing which walketh in the darkness, of a destruction and a demon of the noon.</w:t>
+            </w:r>
+          </w:p>
+        </w:tc>
+        <w:tc>
+          <w:tcPr>
+            <w:tcW w:w="388" w:type="pct"/>
+          </w:tcPr>
+          <w:p>
+            <w:pPr>
+              <w:rPr>
+                <w:i/>
+              </w:rPr>
+            </w:pPr>
+            <w:r>
+              <w:t>or of a thing that walks in darkness, or of the destruction and the demon of noon.</w:t>
+            </w:r>
+          </w:p>
+        </w:tc>
+        <w:tc>
+          <w:tcPr>
+            <w:tcW w:w="529" w:type="pct"/>
           </w:tcPr>
           <w:p>
             <w:r>
@@ -1389,13 +1537,13 @@
         </w:tc>
         <w:tc>
           <w:tcPr>
-            <w:tcW w:w="615" w:type="pct"/>
+            <w:tcW w:w="519" w:type="pct"/>
           </w:tcPr>
           <w:p/>
         </w:tc>
         <w:tc>
           <w:tcPr>
-            <w:tcW w:w="621" w:type="pct"/>
+            <w:tcW w:w="525" w:type="pct"/>
           </w:tcPr>
           <w:p>
             <w:r>
@@ -1405,7 +1553,7 @@
         </w:tc>
         <w:tc>
           <w:tcPr>
-            <w:tcW w:w="632" w:type="pct"/>
+            <w:tcW w:w="534" w:type="pct"/>
           </w:tcPr>
           <w:p>
             <w:pPr>
@@ -1426,7 +1574,7 @@
         </w:tc>
         <w:tc>
           <w:tcPr>
-            <w:tcW w:w="632" w:type="pct"/>
+            <w:tcW w:w="534" w:type="pct"/>
           </w:tcPr>
           <w:p>
             <w:pPr>
@@ -1439,7 +1587,7 @@
         </w:tc>
         <w:tc>
           <w:tcPr>
-            <w:tcW w:w="632" w:type="pct"/>
+            <w:tcW w:w="533" w:type="pct"/>
           </w:tcPr>
           <w:p>
             <w:pPr>
@@ -1492,7 +1640,7 @@
       <w:tr>
         <w:tc>
           <w:tcPr>
-            <w:tcW w:w="629" w:type="pct"/>
+            <w:tcW w:w="532" w:type="pct"/>
           </w:tcPr>
           <w:p>
             <w:pPr>
@@ -1528,7 +1676,7 @@
         </w:tc>
         <w:tc>
           <w:tcPr>
-            <w:tcW w:w="613" w:type="pct"/>
+            <w:tcW w:w="518" w:type="pct"/>
           </w:tcPr>
           <w:p>
             <w:pPr>
@@ -1576,7 +1724,42 @@
         </w:tc>
         <w:tc>
           <w:tcPr>
-            <w:tcW w:w="626" w:type="pct"/>
+            <w:tcW w:w="388" w:type="pct"/>
+          </w:tcPr>
+          <w:p>
+            <w:r>
+              <w:t>Thousands shall fall at t</w:t>
+            </w:r>
+            <w:r>
+              <w:t>hy left hand, and myriads at th</w:t>
+            </w:r>
+            <w:r>
+              <w:t xml:space="preserve">y right hand, </w:t>
+            </w:r>
+            <w:r>
+              <w:rPr>
+                <w:i/>
+              </w:rPr>
+              <w:t>but</w:t>
+            </w:r>
+            <w:r>
+              <w:t xml:space="preserve"> they shall not come nigh to thee.</w:t>
+            </w:r>
+          </w:p>
+        </w:tc>
+        <w:tc>
+          <w:tcPr>
+            <w:tcW w:w="388" w:type="pct"/>
+          </w:tcPr>
+          <w:p>
+            <w:r>
+              <w:t>Thousands will fall at your left hand, and myriads at your right hand, but they will not come near you.</w:t>
+            </w:r>
+          </w:p>
+        </w:tc>
+        <w:tc>
+          <w:tcPr>
+            <w:tcW w:w="529" w:type="pct"/>
           </w:tcPr>
           <w:p>
             <w:r>
@@ -1586,13 +1769,13 @@
         </w:tc>
         <w:tc>
           <w:tcPr>
-            <w:tcW w:w="615" w:type="pct"/>
+            <w:tcW w:w="519" w:type="pct"/>
           </w:tcPr>
           <w:p/>
         </w:tc>
         <w:tc>
           <w:tcPr>
-            <w:tcW w:w="621" w:type="pct"/>
+            <w:tcW w:w="525" w:type="pct"/>
           </w:tcPr>
           <w:p>
             <w:r>
@@ -1602,7 +1785,7 @@
         </w:tc>
         <w:tc>
           <w:tcPr>
-            <w:tcW w:w="632" w:type="pct"/>
+            <w:tcW w:w="534" w:type="pct"/>
           </w:tcPr>
           <w:p>
             <w:pPr>
@@ -1625,26 +1808,28 @@
               <w:pStyle w:val="EngIndEnd"/>
             </w:pPr>
             <w:r>
+              <w:lastRenderedPageBreak/>
               <w:t>but it will not come near you.</w:t>
             </w:r>
           </w:p>
         </w:tc>
         <w:tc>
           <w:tcPr>
-            <w:tcW w:w="632" w:type="pct"/>
-          </w:tcPr>
-          <w:p>
-            <w:pPr>
-              <w:pStyle w:val="EngIndEnd"/>
-            </w:pPr>
-            <w:r>
+            <w:tcW w:w="534" w:type="pct"/>
+          </w:tcPr>
+          <w:p>
+            <w:pPr>
+              <w:pStyle w:val="EngIndEnd"/>
+            </w:pPr>
+            <w:r>
+              <w:lastRenderedPageBreak/>
               <w:t>A thousand shall fall at thy side, and ten thousand at thy right hand; but it shall not come nigh thee.</w:t>
             </w:r>
           </w:p>
         </w:tc>
         <w:tc>
           <w:tcPr>
-            <w:tcW w:w="632" w:type="pct"/>
+            <w:tcW w:w="533" w:type="pct"/>
           </w:tcPr>
           <w:p>
             <w:pPr>
@@ -1720,7 +1905,7 @@
       <w:tr>
         <w:tc>
           <w:tcPr>
-            <w:tcW w:w="629" w:type="pct"/>
+            <w:tcW w:w="532" w:type="pct"/>
           </w:tcPr>
           <w:p>
             <w:pPr>
@@ -1747,7 +1932,7 @@
         </w:tc>
         <w:tc>
           <w:tcPr>
-            <w:tcW w:w="613" w:type="pct"/>
+            <w:tcW w:w="518" w:type="pct"/>
           </w:tcPr>
           <w:p>
             <w:pPr>
@@ -1795,7 +1980,33 @@
         </w:tc>
         <w:tc>
           <w:tcPr>
-            <w:tcW w:w="626" w:type="pct"/>
+            <w:tcW w:w="388" w:type="pct"/>
+          </w:tcPr>
+          <w:p>
+            <w:r>
+              <w:rPr>
+                <w:i/>
+              </w:rPr>
+              <w:t>Yet</w:t>
+            </w:r>
+            <w:r>
+              <w:t xml:space="preserve"> thou shalt observe with thine eyes, and thou shalt see the reward of the sinners.</w:t>
+            </w:r>
+          </w:p>
+        </w:tc>
+        <w:tc>
+          <w:tcPr>
+            <w:tcW w:w="388" w:type="pct"/>
+          </w:tcPr>
+          <w:p>
+            <w:r>
+              <w:t>You will observe with your eyes, and you will see the reward of sinners.</w:t>
+            </w:r>
+          </w:p>
+        </w:tc>
+        <w:tc>
+          <w:tcPr>
+            <w:tcW w:w="529" w:type="pct"/>
           </w:tcPr>
           <w:p>
             <w:r>
@@ -1805,13 +2016,13 @@
         </w:tc>
         <w:tc>
           <w:tcPr>
-            <w:tcW w:w="615" w:type="pct"/>
+            <w:tcW w:w="519" w:type="pct"/>
           </w:tcPr>
           <w:p/>
         </w:tc>
         <w:tc>
           <w:tcPr>
-            <w:tcW w:w="621" w:type="pct"/>
+            <w:tcW w:w="525" w:type="pct"/>
           </w:tcPr>
           <w:p>
             <w:r>
@@ -1821,7 +2032,7 @@
         </w:tc>
         <w:tc>
           <w:tcPr>
-            <w:tcW w:w="632" w:type="pct"/>
+            <w:tcW w:w="534" w:type="pct"/>
           </w:tcPr>
           <w:p>
             <w:pPr>
@@ -1836,31 +2047,26 @@
               <w:pStyle w:val="EngIndEnd"/>
             </w:pPr>
             <w:r>
-              <w:t xml:space="preserve">and the requital of sinners you will </w:t>
-            </w:r>
-            <w:r>
-              <w:lastRenderedPageBreak/>
-              <w:t>see.</w:t>
-            </w:r>
-          </w:p>
-        </w:tc>
-        <w:tc>
-          <w:tcPr>
-            <w:tcW w:w="632" w:type="pct"/>
-          </w:tcPr>
-          <w:p>
-            <w:pPr>
-              <w:pStyle w:val="EngIndEnd"/>
-            </w:pPr>
-            <w:r>
-              <w:lastRenderedPageBreak/>
+              <w:t>and the requital of sinners you will see.</w:t>
+            </w:r>
+          </w:p>
+        </w:tc>
+        <w:tc>
+          <w:tcPr>
+            <w:tcW w:w="534" w:type="pct"/>
+          </w:tcPr>
+          <w:p>
+            <w:pPr>
+              <w:pStyle w:val="EngIndEnd"/>
+            </w:pPr>
+            <w:r>
               <w:t>Only with thine eyes shalt thou observe and see the reward of sinners.</w:t>
             </w:r>
           </w:p>
         </w:tc>
         <w:tc>
           <w:tcPr>
-            <w:tcW w:w="632" w:type="pct"/>
+            <w:tcW w:w="533" w:type="pct"/>
           </w:tcPr>
           <w:p>
             <w:pPr>
@@ -1913,14 +2119,13 @@
       <w:tr>
         <w:tc>
           <w:tcPr>
-            <w:tcW w:w="629" w:type="pct"/>
+            <w:tcW w:w="532" w:type="pct"/>
           </w:tcPr>
           <w:p>
             <w:pPr>
               <w:pStyle w:val="EnglishHangNoCoptic"/>
             </w:pPr>
             <w:r>
-              <w:lastRenderedPageBreak/>
               <w:t xml:space="preserve">9 For </w:t>
             </w:r>
             <w:r>
@@ -1970,7 +2175,7 @@
         </w:tc>
         <w:tc>
           <w:tcPr>
-            <w:tcW w:w="613" w:type="pct"/>
+            <w:tcW w:w="518" w:type="pct"/>
           </w:tcPr>
           <w:p>
             <w:pPr>
@@ -2020,7 +2225,36 @@
         </w:tc>
         <w:tc>
           <w:tcPr>
-            <w:tcW w:w="626" w:type="pct"/>
+            <w:tcW w:w="388" w:type="pct"/>
+          </w:tcPr>
+          <w:p>
+            <w:r>
+              <w:t xml:space="preserve">For Thou, Lord, (art) He Who (is) my </w:t>
+            </w:r>
+            <w:r>
+              <w:rPr>
+                <w:i/>
+              </w:rPr>
+              <w:t>helper</w:t>
+            </w:r>
+            <w:r>
+              <w:t>; thou hast set Him Who (is) exalted as a place of refuge for thee.</w:t>
+            </w:r>
+          </w:p>
+        </w:tc>
+        <w:tc>
+          <w:tcPr>
+            <w:tcW w:w="388" w:type="pct"/>
+          </w:tcPr>
+          <w:p>
+            <w:r>
+              <w:t>For You, Lord, are my helper; you have set the Most High as a place of refuge for you.</w:t>
+            </w:r>
+          </w:p>
+        </w:tc>
+        <w:tc>
+          <w:tcPr>
+            <w:tcW w:w="529" w:type="pct"/>
           </w:tcPr>
           <w:p>
             <w:r>
@@ -2030,13 +2264,13 @@
         </w:tc>
         <w:tc>
           <w:tcPr>
-            <w:tcW w:w="615" w:type="pct"/>
+            <w:tcW w:w="519" w:type="pct"/>
           </w:tcPr>
           <w:p/>
         </w:tc>
         <w:tc>
           <w:tcPr>
-            <w:tcW w:w="621" w:type="pct"/>
+            <w:tcW w:w="525" w:type="pct"/>
           </w:tcPr>
           <w:p>
             <w:r>
@@ -2046,7 +2280,7 @@
         </w:tc>
         <w:tc>
           <w:tcPr>
-            <w:tcW w:w="632" w:type="pct"/>
+            <w:tcW w:w="534" w:type="pct"/>
           </w:tcPr>
           <w:p>
             <w:pPr>
@@ -2067,7 +2301,7 @@
         </w:tc>
         <w:tc>
           <w:tcPr>
-            <w:tcW w:w="632" w:type="pct"/>
+            <w:tcW w:w="534" w:type="pct"/>
           </w:tcPr>
           <w:p>
             <w:pPr>
@@ -2080,7 +2314,7 @@
         </w:tc>
         <w:tc>
           <w:tcPr>
-            <w:tcW w:w="632" w:type="pct"/>
+            <w:tcW w:w="533" w:type="pct"/>
           </w:tcPr>
           <w:p>
             <w:pPr>
@@ -2133,7 +2367,7 @@
       <w:tr>
         <w:tc>
           <w:tcPr>
-            <w:tcW w:w="629" w:type="pct"/>
+            <w:tcW w:w="532" w:type="pct"/>
           </w:tcPr>
           <w:p>
             <w:pPr>
@@ -2160,7 +2394,7 @@
         </w:tc>
         <w:tc>
           <w:tcPr>
-            <w:tcW w:w="613" w:type="pct"/>
+            <w:tcW w:w="518" w:type="pct"/>
           </w:tcPr>
           <w:p>
             <w:pPr>
@@ -2190,7 +2424,36 @@
         </w:tc>
         <w:tc>
           <w:tcPr>
-            <w:tcW w:w="626" w:type="pct"/>
+            <w:tcW w:w="388" w:type="pct"/>
+          </w:tcPr>
+          <w:p>
+            <w:r>
+              <w:t xml:space="preserve">No evils shall come upon thee; and a </w:t>
+            </w:r>
+            <w:r>
+              <w:rPr>
+                <w:i/>
+              </w:rPr>
+              <w:t>scourge</w:t>
+            </w:r>
+            <w:r>
+              <w:t xml:space="preserve"> shall not come nigh to thy place of dwelling.</w:t>
+            </w:r>
+          </w:p>
+        </w:tc>
+        <w:tc>
+          <w:tcPr>
+            <w:tcW w:w="388" w:type="pct"/>
+          </w:tcPr>
+          <w:p>
+            <w:r>
+              <w:t>No evils will come upon you, and a scourge will not come near to your dwelling.</w:t>
+            </w:r>
+          </w:p>
+        </w:tc>
+        <w:tc>
+          <w:tcPr>
+            <w:tcW w:w="529" w:type="pct"/>
           </w:tcPr>
           <w:p>
             <w:r>
@@ -2200,13 +2463,13 @@
         </w:tc>
         <w:tc>
           <w:tcPr>
-            <w:tcW w:w="615" w:type="pct"/>
+            <w:tcW w:w="519" w:type="pct"/>
           </w:tcPr>
           <w:p/>
         </w:tc>
         <w:tc>
           <w:tcPr>
-            <w:tcW w:w="621" w:type="pct"/>
+            <w:tcW w:w="525" w:type="pct"/>
           </w:tcPr>
           <w:p>
             <w:r>
@@ -2216,7 +2479,7 @@
         </w:tc>
         <w:tc>
           <w:tcPr>
-            <w:tcW w:w="632" w:type="pct"/>
+            <w:tcW w:w="534" w:type="pct"/>
           </w:tcPr>
           <w:p>
             <w:pPr>
@@ -2237,7 +2500,7 @@
         </w:tc>
         <w:tc>
           <w:tcPr>
-            <w:tcW w:w="632" w:type="pct"/>
+            <w:tcW w:w="534" w:type="pct"/>
           </w:tcPr>
           <w:p>
             <w:pPr>
@@ -2250,7 +2513,7 @@
         </w:tc>
         <w:tc>
           <w:tcPr>
-            <w:tcW w:w="632" w:type="pct"/>
+            <w:tcW w:w="533" w:type="pct"/>
           </w:tcPr>
           <w:p>
             <w:pPr>
@@ -2303,7 +2566,7 @@
       <w:tr>
         <w:tc>
           <w:tcPr>
-            <w:tcW w:w="629" w:type="pct"/>
+            <w:tcW w:w="532" w:type="pct"/>
           </w:tcPr>
           <w:p>
             <w:pPr>
@@ -2330,7 +2593,7 @@
         </w:tc>
         <w:tc>
           <w:tcPr>
-            <w:tcW w:w="613" w:type="pct"/>
+            <w:tcW w:w="518" w:type="pct"/>
           </w:tcPr>
           <w:p>
             <w:pPr>
@@ -2363,7 +2626,36 @@
         </w:tc>
         <w:tc>
           <w:tcPr>
-            <w:tcW w:w="626" w:type="pct"/>
+            <w:tcW w:w="388" w:type="pct"/>
+          </w:tcPr>
+          <w:p>
+            <w:r>
+              <w:t xml:space="preserve">For He shall command His </w:t>
+            </w:r>
+            <w:r>
+              <w:rPr>
+                <w:i/>
+              </w:rPr>
+              <w:t>angels</w:t>
+            </w:r>
+            <w:r>
+              <w:t xml:space="preserve"> concerning thee, that they guard thee in all thy ways.</w:t>
+            </w:r>
+          </w:p>
+        </w:tc>
+        <w:tc>
+          <w:tcPr>
+            <w:tcW w:w="388" w:type="pct"/>
+          </w:tcPr>
+          <w:p>
+            <w:r>
+              <w:t>For He will command His angles concerning you, that they guard you in all your ways.</w:t>
+            </w:r>
+          </w:p>
+        </w:tc>
+        <w:tc>
+          <w:tcPr>
+            <w:tcW w:w="529" w:type="pct"/>
           </w:tcPr>
           <w:p>
             <w:r>
@@ -2373,13 +2665,13 @@
         </w:tc>
         <w:tc>
           <w:tcPr>
-            <w:tcW w:w="615" w:type="pct"/>
+            <w:tcW w:w="519" w:type="pct"/>
           </w:tcPr>
           <w:p/>
         </w:tc>
         <w:tc>
           <w:tcPr>
-            <w:tcW w:w="621" w:type="pct"/>
+            <w:tcW w:w="525" w:type="pct"/>
           </w:tcPr>
           <w:p>
             <w:r>
@@ -2389,7 +2681,7 @@
         </w:tc>
         <w:tc>
           <w:tcPr>
-            <w:tcW w:w="632" w:type="pct"/>
+            <w:tcW w:w="534" w:type="pct"/>
           </w:tcPr>
           <w:p>
             <w:pPr>
@@ -2410,7 +2702,7 @@
         </w:tc>
         <w:tc>
           <w:tcPr>
-            <w:tcW w:w="632" w:type="pct"/>
+            <w:tcW w:w="534" w:type="pct"/>
           </w:tcPr>
           <w:p>
             <w:pPr>
@@ -2423,7 +2715,7 @@
         </w:tc>
         <w:tc>
           <w:tcPr>
-            <w:tcW w:w="632" w:type="pct"/>
+            <w:tcW w:w="533" w:type="pct"/>
           </w:tcPr>
           <w:p>
             <w:pPr>
@@ -2476,14 +2768,18 @@
       <w:tr>
         <w:tc>
           <w:tcPr>
-            <w:tcW w:w="629" w:type="pct"/>
+            <w:tcW w:w="532" w:type="pct"/>
           </w:tcPr>
           <w:p>
             <w:pPr>
               <w:pStyle w:val="EnglishHangNoCoptic"/>
             </w:pPr>
             <w:r>
-              <w:t>12 They will bear you in their hands,</w:t>
+              <w:t xml:space="preserve">12 They will bear you in their </w:t>
+            </w:r>
+            <w:r>
+              <w:lastRenderedPageBreak/>
+              <w:t>hands,</w:t>
             </w:r>
           </w:p>
           <w:p>
@@ -2509,20 +2805,31 @@
         </w:tc>
         <w:tc>
           <w:tcPr>
-            <w:tcW w:w="613" w:type="pct"/>
+            <w:tcW w:w="518" w:type="pct"/>
           </w:tcPr>
           <w:p>
             <w:pPr>
               <w:pStyle w:val="EnglishHangNoCoptic"/>
             </w:pPr>
             <w:r>
-              <w:t xml:space="preserve">12 They will bear </w:t>
-            </w:r>
-            <w:r>
-              <w:t xml:space="preserve">up </w:t>
-            </w:r>
-            <w:r>
-              <w:t>you in their hands,</w:t>
+              <w:lastRenderedPageBreak/>
+              <w:t xml:space="preserve">12 They will </w:t>
+            </w:r>
+            <w:r>
+              <w:t>carry</w:t>
+            </w:r>
+            <w:r>
+              <w:t xml:space="preserve"> </w:t>
+            </w:r>
+            <w:r>
+              <w:t>you i</w:t>
+            </w:r>
+            <w:r>
+              <w:t xml:space="preserve">n their </w:t>
+            </w:r>
+            <w:r>
+              <w:lastRenderedPageBreak/>
+              <w:t>hands,</w:t>
             </w:r>
           </w:p>
           <w:p>
@@ -2558,40 +2865,96 @@
         </w:tc>
         <w:tc>
           <w:tcPr>
-            <w:tcW w:w="626" w:type="pct"/>
-          </w:tcPr>
-          <w:p>
-            <w:r>
-              <w:t>They will bear you upon their hands, lest you stumble with your foot on a stone.</w:t>
-            </w:r>
-          </w:p>
-        </w:tc>
-        <w:tc>
-          <w:tcPr>
-            <w:tcW w:w="615" w:type="pct"/>
+            <w:tcW w:w="388" w:type="pct"/>
+          </w:tcPr>
+          <w:p>
+            <w:r>
+              <w:lastRenderedPageBreak/>
+              <w:t xml:space="preserve">And they shall bear </w:t>
+            </w:r>
+            <w:r>
+              <w:lastRenderedPageBreak/>
+              <w:t xml:space="preserve">thee up upon their hands, </w:t>
+            </w:r>
+            <w:r>
+              <w:rPr>
+                <w:i/>
+              </w:rPr>
+              <w:t>lest</w:t>
+            </w:r>
+            <w:r>
+              <w:t xml:space="preserve"> thou stumble with thy feet on a stone.</w:t>
+            </w:r>
+          </w:p>
+        </w:tc>
+        <w:tc>
+          <w:tcPr>
+            <w:tcW w:w="388" w:type="pct"/>
+          </w:tcPr>
+          <w:p>
+            <w:r>
+              <w:lastRenderedPageBreak/>
+              <w:t xml:space="preserve">And they will carry </w:t>
+            </w:r>
+            <w:r>
+              <w:lastRenderedPageBreak/>
+              <w:t xml:space="preserve">you up on their hands, </w:t>
+            </w:r>
+            <w:r>
+              <w:t>lest you stumble with your feet on a stone.</w:t>
+            </w:r>
+          </w:p>
+        </w:tc>
+        <w:tc>
+          <w:tcPr>
+            <w:tcW w:w="529" w:type="pct"/>
+          </w:tcPr>
+          <w:p>
+            <w:r>
+              <w:lastRenderedPageBreak/>
+              <w:t xml:space="preserve">They will bear you upon their </w:t>
+            </w:r>
+            <w:r>
+              <w:lastRenderedPageBreak/>
+              <w:t>hands, lest you stumble with your foot on a stone.</w:t>
+            </w:r>
+          </w:p>
+        </w:tc>
+        <w:tc>
+          <w:tcPr>
+            <w:tcW w:w="519" w:type="pct"/>
           </w:tcPr>
           <w:p/>
         </w:tc>
         <w:tc>
           <w:tcPr>
-            <w:tcW w:w="621" w:type="pct"/>
-          </w:tcPr>
-          <w:p>
-            <w:r>
-              <w:t>They shall bear thee in their hands, that thou hurt not thy foot against a stone.</w:t>
-            </w:r>
-          </w:p>
-        </w:tc>
-        <w:tc>
-          <w:tcPr>
-            <w:tcW w:w="632" w:type="pct"/>
-          </w:tcPr>
-          <w:p>
-            <w:pPr>
-              <w:pStyle w:val="EngIndEnd"/>
-            </w:pPr>
-            <w:r>
-              <w:t>upon hands they will bear you up</w:t>
+            <w:tcW w:w="525" w:type="pct"/>
+          </w:tcPr>
+          <w:p>
+            <w:r>
+              <w:t xml:space="preserve">They shall bear thee in their </w:t>
+            </w:r>
+            <w:r>
+              <w:lastRenderedPageBreak/>
+              <w:t>hands, that thou hurt not thy foot against a stone.</w:t>
+            </w:r>
+          </w:p>
+        </w:tc>
+        <w:tc>
+          <w:tcPr>
+            <w:tcW w:w="534" w:type="pct"/>
+          </w:tcPr>
+          <w:p>
+            <w:pPr>
+              <w:pStyle w:val="EngIndEnd"/>
+            </w:pPr>
+            <w:r>
+              <w:lastRenderedPageBreak/>
+              <w:t xml:space="preserve">upon hands they will bear </w:t>
+            </w:r>
+            <w:r>
+              <w:lastRenderedPageBreak/>
+              <w:t>you up</w:t>
             </w:r>
           </w:p>
           <w:p>
@@ -2605,20 +2968,25 @@
         </w:tc>
         <w:tc>
           <w:tcPr>
-            <w:tcW w:w="632" w:type="pct"/>
-          </w:tcPr>
-          <w:p>
-            <w:pPr>
-              <w:pStyle w:val="EngIndEnd"/>
-            </w:pPr>
-            <w:r>
-              <w:t>They shall bear thee up on their hands, lest at any time thou dash thy foot against a stone.</w:t>
-            </w:r>
-          </w:p>
-        </w:tc>
-        <w:tc>
-          <w:tcPr>
-            <w:tcW w:w="632" w:type="pct"/>
+            <w:tcW w:w="534" w:type="pct"/>
+          </w:tcPr>
+          <w:p>
+            <w:pPr>
+              <w:pStyle w:val="EngIndEnd"/>
+            </w:pPr>
+            <w:r>
+              <w:lastRenderedPageBreak/>
+              <w:t xml:space="preserve">They shall bear thee up on </w:t>
+            </w:r>
+            <w:r>
+              <w:lastRenderedPageBreak/>
+              <w:t>their hands, lest at any time thou dash thy foot against a stone.</w:t>
+            </w:r>
+          </w:p>
+        </w:tc>
+        <w:tc>
+          <w:tcPr>
+            <w:tcW w:w="533" w:type="pct"/>
           </w:tcPr>
           <w:p>
             <w:pPr>
@@ -2640,7 +3008,19 @@
                 <w:szCs w:val="24"/>
                 <w:shd w:val="clear" w:color="auto" w:fill="FFFFFF"/>
               </w:rPr>
-              <w:t>In their hands they shall bear you up,</w:t>
+              <w:lastRenderedPageBreak/>
+              <w:t xml:space="preserve">In their hands they shall </w:t>
+            </w:r>
+            <w:r>
+              <w:rPr>
+                <w:rFonts w:ascii="Tahoma" w:eastAsia="Times New Roman" w:hAnsi="Tahoma" w:cs="Tahoma"/>
+                <w:color w:val="2E1308"/>
+                <w:sz w:val="24"/>
+                <w:szCs w:val="24"/>
+                <w:shd w:val="clear" w:color="auto" w:fill="FFFFFF"/>
+              </w:rPr>
+              <w:lastRenderedPageBreak/>
+              <w:t>bear you up,</w:t>
             </w:r>
           </w:p>
           <w:p>
@@ -2671,13 +3051,14 @@
       <w:tr>
         <w:tc>
           <w:tcPr>
-            <w:tcW w:w="629" w:type="pct"/>
+            <w:tcW w:w="532" w:type="pct"/>
           </w:tcPr>
           <w:p>
             <w:pPr>
               <w:pStyle w:val="EnglishHangNoCoptic"/>
             </w:pPr>
             <w:r>
+              <w:lastRenderedPageBreak/>
               <w:t>13 You will tread upon the asp and the basilisk;</w:t>
             </w:r>
           </w:p>
@@ -2707,14 +3088,13 @@
         </w:tc>
         <w:tc>
           <w:tcPr>
-            <w:tcW w:w="613" w:type="pct"/>
+            <w:tcW w:w="518" w:type="pct"/>
           </w:tcPr>
           <w:p>
             <w:pPr>
               <w:pStyle w:val="EnglishHangNoCoptic"/>
             </w:pPr>
             <w:r>
-              <w:lastRenderedPageBreak/>
               <w:t>13 You will tread u</w:t>
             </w:r>
             <w:r>
@@ -2752,24 +3132,52 @@
         </w:tc>
         <w:tc>
           <w:tcPr>
-            <w:tcW w:w="626" w:type="pct"/>
-          </w:tcPr>
-          <w:p>
-            <w:r>
-              <w:lastRenderedPageBreak/>
+            <w:tcW w:w="388" w:type="pct"/>
+          </w:tcPr>
+          <w:p>
+            <w:r>
+              <w:t xml:space="preserve">Thou shalt tread upon a serpent and a </w:t>
+            </w:r>
+            <w:r>
+              <w:rPr>
+                <w:i/>
+              </w:rPr>
+              <w:t>basilisk</w:t>
+            </w:r>
+            <w:r>
+              <w:t>: thou shalt trample upon a lion and a dragon.</w:t>
+            </w:r>
+          </w:p>
+        </w:tc>
+        <w:tc>
+          <w:tcPr>
+            <w:tcW w:w="388" w:type="pct"/>
+          </w:tcPr>
+          <w:p>
+            <w:r>
+              <w:t>You will tread upon a serpant and a basilisk; you will tarmle on a lion and a dragon.</w:t>
+            </w:r>
+          </w:p>
+        </w:tc>
+        <w:tc>
+          <w:tcPr>
+            <w:tcW w:w="529" w:type="pct"/>
+          </w:tcPr>
+          <w:p>
+            <w:r>
               <w:t>You shall tread upon the serpent and the basilisk: and trample upon the lion and the dragon.</w:t>
             </w:r>
           </w:p>
         </w:tc>
         <w:tc>
           <w:tcPr>
-            <w:tcW w:w="615" w:type="pct"/>
+            <w:tcW w:w="519" w:type="pct"/>
           </w:tcPr>
           <w:p/>
         </w:tc>
         <w:tc>
           <w:tcPr>
-            <w:tcW w:w="621" w:type="pct"/>
+            <w:tcW w:w="525" w:type="pct"/>
           </w:tcPr>
           <w:p>
             <w:r>
@@ -2779,52 +3187,41 @@
         </w:tc>
         <w:tc>
           <w:tcPr>
-            <w:tcW w:w="632" w:type="pct"/>
-          </w:tcPr>
-          <w:p>
-            <w:pPr>
-              <w:pStyle w:val="EngIndEnd"/>
-            </w:pPr>
-            <w:r>
-              <w:t>On asp and cobra you will trea</w:t>
-            </w:r>
-            <w:r>
-              <w:t>d</w:t>
-            </w:r>
-            <w:r>
-              <w:t>,</w:t>
-            </w:r>
-          </w:p>
-          <w:p>
-            <w:pPr>
-              <w:pStyle w:val="EngIndEnd"/>
-            </w:pPr>
-            <w:r>
-              <w:t xml:space="preserve">and you will trample lion and </w:t>
-            </w:r>
-            <w:r>
-              <w:lastRenderedPageBreak/>
-              <w:t>dragon under foot.</w:t>
-            </w:r>
-          </w:p>
-        </w:tc>
-        <w:tc>
-          <w:tcPr>
-            <w:tcW w:w="632" w:type="pct"/>
-          </w:tcPr>
-          <w:p>
-            <w:pPr>
-              <w:pStyle w:val="EngIndEnd"/>
-            </w:pPr>
-            <w:r>
-              <w:lastRenderedPageBreak/>
+            <w:tcW w:w="534" w:type="pct"/>
+          </w:tcPr>
+          <w:p>
+            <w:pPr>
+              <w:pStyle w:val="EngIndEnd"/>
+            </w:pPr>
+            <w:r>
+              <w:t>On asp and cobra you will tread,</w:t>
+            </w:r>
+          </w:p>
+          <w:p>
+            <w:pPr>
+              <w:pStyle w:val="EngIndEnd"/>
+            </w:pPr>
+            <w:r>
+              <w:t>and you will trample lion and dragon under foot.</w:t>
+            </w:r>
+          </w:p>
+        </w:tc>
+        <w:tc>
+          <w:tcPr>
+            <w:tcW w:w="534" w:type="pct"/>
+          </w:tcPr>
+          <w:p>
+            <w:pPr>
+              <w:pStyle w:val="EngIndEnd"/>
+            </w:pPr>
+            <w:r>
               <w:t>Thou shalt tread on the asp and basilisk: and thou shalt trample on the lion and dragon.</w:t>
             </w:r>
           </w:p>
         </w:tc>
         <w:tc>
           <w:tcPr>
-            <w:tcW w:w="632" w:type="pct"/>
+            <w:tcW w:w="533" w:type="pct"/>
           </w:tcPr>
           <w:p>
             <w:pPr>
@@ -2877,14 +3274,13 @@
       <w:tr>
         <w:tc>
           <w:tcPr>
-            <w:tcW w:w="629" w:type="pct"/>
+            <w:tcW w:w="532" w:type="pct"/>
           </w:tcPr>
           <w:p>
             <w:pPr>
               <w:pStyle w:val="EnglishHangNoCoptic"/>
             </w:pPr>
             <w:r>
-              <w:lastRenderedPageBreak/>
               <w:t>14 Because he has trusted in Me, I will deliver him;</w:t>
             </w:r>
           </w:p>
@@ -2905,7 +3301,7 @@
         </w:tc>
         <w:tc>
           <w:tcPr>
-            <w:tcW w:w="613" w:type="pct"/>
+            <w:tcW w:w="518" w:type="pct"/>
           </w:tcPr>
           <w:p>
             <w:pPr>
@@ -2951,7 +3347,45 @@
         </w:tc>
         <w:tc>
           <w:tcPr>
-            <w:tcW w:w="626" w:type="pct"/>
+            <w:tcW w:w="388" w:type="pct"/>
+          </w:tcPr>
+          <w:p>
+            <w:r>
+              <w:t xml:space="preserve">For he </w:t>
+            </w:r>
+            <w:r>
+              <w:rPr>
+                <w:i/>
+              </w:rPr>
+              <w:t>trusted</w:t>
+            </w:r>
+            <w:r>
+              <w:t xml:space="preserve"> in Me (and) I will deliver him: I will </w:t>
+            </w:r>
+            <w:r>
+              <w:rPr>
+                <w:i/>
+              </w:rPr>
+              <w:t>cover</w:t>
+            </w:r>
+            <w:r>
+              <w:t xml:space="preserve"> him, for he hath known My Name.</w:t>
+            </w:r>
+          </w:p>
+        </w:tc>
+        <w:tc>
+          <w:tcPr>
+            <w:tcW w:w="388" w:type="pct"/>
+          </w:tcPr>
+          <w:p>
+            <w:r>
+              <w:t>Fro he trusted in Me, I will deliver him; I will cover him, for he has known My Name.</w:t>
+            </w:r>
+          </w:p>
+        </w:tc>
+        <w:tc>
+          <w:tcPr>
+            <w:tcW w:w="529" w:type="pct"/>
           </w:tcPr>
           <w:p>
             <w:r>
@@ -2961,13 +3395,13 @@
         </w:tc>
         <w:tc>
           <w:tcPr>
-            <w:tcW w:w="615" w:type="pct"/>
+            <w:tcW w:w="519" w:type="pct"/>
           </w:tcPr>
           <w:p/>
         </w:tc>
         <w:tc>
           <w:tcPr>
-            <w:tcW w:w="621" w:type="pct"/>
+            <w:tcW w:w="525" w:type="pct"/>
           </w:tcPr>
           <w:p>
             <w:r>
@@ -2977,7 +3411,7 @@
         </w:tc>
         <w:tc>
           <w:tcPr>
-            <w:tcW w:w="632" w:type="pct"/>
+            <w:tcW w:w="534" w:type="pct"/>
           </w:tcPr>
           <w:p>
             <w:pPr>
@@ -2998,7 +3432,7 @@
         </w:tc>
         <w:tc>
           <w:tcPr>
-            <w:tcW w:w="632" w:type="pct"/>
+            <w:tcW w:w="534" w:type="pct"/>
           </w:tcPr>
           <w:p>
             <w:pPr>
@@ -3011,7 +3445,7 @@
         </w:tc>
         <w:tc>
           <w:tcPr>
-            <w:tcW w:w="632" w:type="pct"/>
+            <w:tcW w:w="533" w:type="pct"/>
           </w:tcPr>
           <w:p>
             <w:pPr>
@@ -3064,7 +3498,7 @@
       <w:tr>
         <w:tc>
           <w:tcPr>
-            <w:tcW w:w="629" w:type="pct"/>
+            <w:tcW w:w="532" w:type="pct"/>
           </w:tcPr>
           <w:p>
             <w:pPr>
@@ -3100,7 +3534,7 @@
         </w:tc>
         <w:tc>
           <w:tcPr>
-            <w:tcW w:w="613" w:type="pct"/>
+            <w:tcW w:w="518" w:type="pct"/>
           </w:tcPr>
           <w:p>
             <w:pPr>
@@ -3150,7 +3584,27 @@
         </w:tc>
         <w:tc>
           <w:tcPr>
-            <w:tcW w:w="626" w:type="pct"/>
+            <w:tcW w:w="388" w:type="pct"/>
+          </w:tcPr>
+          <w:p>
+            <w:r>
+              <w:t>He shall pray to Me, and I will hear him. I am with him in affliction: I will deliver him, and I will glorify him.</w:t>
+            </w:r>
+          </w:p>
+        </w:tc>
+        <w:tc>
+          <w:tcPr>
+            <w:tcW w:w="388" w:type="pct"/>
+          </w:tcPr>
+          <w:p>
+            <w:r>
+              <w:t>He will pray to Me, and I will hear him. I am with him in affliction: I will deliver him, and I will glorify him.</w:t>
+            </w:r>
+          </w:p>
+        </w:tc>
+        <w:tc>
+          <w:tcPr>
+            <w:tcW w:w="529" w:type="pct"/>
           </w:tcPr>
           <w:p>
             <w:r>
@@ -3160,13 +3614,13 @@
         </w:tc>
         <w:tc>
           <w:tcPr>
-            <w:tcW w:w="615" w:type="pct"/>
+            <w:tcW w:w="519" w:type="pct"/>
           </w:tcPr>
           <w:p/>
         </w:tc>
         <w:tc>
           <w:tcPr>
-            <w:tcW w:w="621" w:type="pct"/>
+            <w:tcW w:w="525" w:type="pct"/>
           </w:tcPr>
           <w:p>
             <w:r>
@@ -3176,7 +3630,7 @@
         </w:tc>
         <w:tc>
           <w:tcPr>
-            <w:tcW w:w="632" w:type="pct"/>
+            <w:tcW w:w="534" w:type="pct"/>
           </w:tcPr>
           <w:p>
             <w:pPr>
@@ -3205,7 +3659,7 @@
         </w:tc>
         <w:tc>
           <w:tcPr>
-            <w:tcW w:w="632" w:type="pct"/>
+            <w:tcW w:w="534" w:type="pct"/>
           </w:tcPr>
           <w:p>
             <w:pPr>
@@ -3218,7 +3672,7 @@
         </w:tc>
         <w:tc>
           <w:tcPr>
-            <w:tcW w:w="632" w:type="pct"/>
+            <w:tcW w:w="533" w:type="pct"/>
           </w:tcPr>
           <w:p>
             <w:pPr>
@@ -3294,14 +3748,18 @@
       <w:tr>
         <w:tc>
           <w:tcPr>
-            <w:tcW w:w="629" w:type="pct"/>
+            <w:tcW w:w="532" w:type="pct"/>
           </w:tcPr>
           <w:p>
             <w:pPr>
               <w:pStyle w:val="EnglishHangNoCoptic"/>
             </w:pPr>
             <w:r>
-              <w:t>16 With long life will I satisfy him,</w:t>
+              <w:t xml:space="preserve">16 With long life will I satisfy </w:t>
+            </w:r>
+            <w:r>
+              <w:lastRenderedPageBreak/>
+              <w:t>him,</w:t>
             </w:r>
           </w:p>
           <w:p>
@@ -3321,17 +3779,22 @@
         </w:tc>
         <w:tc>
           <w:tcPr>
-            <w:tcW w:w="613" w:type="pct"/>
+            <w:tcW w:w="518" w:type="pct"/>
           </w:tcPr>
           <w:p>
             <w:pPr>
               <w:pStyle w:val="EnglishHangNoCoptic"/>
             </w:pPr>
             <w:r>
+              <w:lastRenderedPageBreak/>
               <w:t xml:space="preserve">16 </w:t>
             </w:r>
             <w:r>
-              <w:t xml:space="preserve">I will satisfy Him with length of days, </w:t>
+              <w:t xml:space="preserve">I will satisfy Him with </w:t>
+            </w:r>
+            <w:r>
+              <w:lastRenderedPageBreak/>
+              <w:t xml:space="preserve">length of days, </w:t>
             </w:r>
           </w:p>
           <w:p>
@@ -3347,46 +3810,94 @@
             <w:pPr>
               <w:pStyle w:val="EngIndEnd"/>
             </w:pPr>
-            <w:bookmarkStart w:id="0" w:name="_GoBack"/>
-            <w:bookmarkEnd w:id="0"/>
-          </w:p>
-        </w:tc>
-        <w:tc>
-          <w:tcPr>
-            <w:tcW w:w="626" w:type="pct"/>
-          </w:tcPr>
-          <w:p>
-            <w:r>
-              <w:t>With long life I will satisfy him, and show him My salvation.  Alleluia.</w:t>
-            </w:r>
-          </w:p>
-        </w:tc>
-        <w:tc>
-          <w:tcPr>
-            <w:tcW w:w="615" w:type="pct"/>
+          </w:p>
+        </w:tc>
+        <w:tc>
+          <w:tcPr>
+            <w:tcW w:w="388" w:type="pct"/>
+          </w:tcPr>
+          <w:p>
+            <w:r>
+              <w:lastRenderedPageBreak/>
+              <w:t xml:space="preserve">With long life I will </w:t>
+            </w:r>
+            <w:r>
+              <w:lastRenderedPageBreak/>
+              <w:t>satisfy him, and I will make known to him my salvation.</w:t>
+            </w:r>
+          </w:p>
+        </w:tc>
+        <w:tc>
+          <w:tcPr>
+            <w:tcW w:w="388" w:type="pct"/>
+          </w:tcPr>
+          <w:p>
+            <w:r>
+              <w:lastRenderedPageBreak/>
+              <w:t xml:space="preserve">With long life I will </w:t>
+            </w:r>
+            <w:r>
+              <w:lastRenderedPageBreak/>
+              <w:t xml:space="preserve">satisfy him, and I will make know to him My salvation. </w:t>
+            </w:r>
+            <w:r>
+              <w:rPr>
+                <w:i/>
+              </w:rPr>
+              <w:t>Alleluia.</w:t>
+            </w:r>
+          </w:p>
+        </w:tc>
+        <w:tc>
+          <w:tcPr>
+            <w:tcW w:w="529" w:type="pct"/>
+          </w:tcPr>
+          <w:p>
+            <w:r>
+              <w:lastRenderedPageBreak/>
+              <w:t xml:space="preserve">With long life I will satisfy him, </w:t>
+            </w:r>
+            <w:r>
+              <w:lastRenderedPageBreak/>
+              <w:t>and show him My salvation.  Alleluia.</w:t>
+            </w:r>
+          </w:p>
+        </w:tc>
+        <w:tc>
+          <w:tcPr>
+            <w:tcW w:w="519" w:type="pct"/>
           </w:tcPr>
           <w:p/>
         </w:tc>
         <w:tc>
           <w:tcPr>
-            <w:tcW w:w="621" w:type="pct"/>
-          </w:tcPr>
-          <w:p>
-            <w:r>
-              <w:t>With long life will I satisfy him, and show him My salvation.</w:t>
-            </w:r>
-          </w:p>
-        </w:tc>
-        <w:tc>
-          <w:tcPr>
-            <w:tcW w:w="632" w:type="pct"/>
-          </w:tcPr>
-          <w:p>
-            <w:pPr>
-              <w:pStyle w:val="EngIndEnd"/>
-            </w:pPr>
-            <w:r>
-              <w:t>With length of days I will satisfy him</w:t>
+            <w:tcW w:w="525" w:type="pct"/>
+          </w:tcPr>
+          <w:p>
+            <w:r>
+              <w:t xml:space="preserve">With long life will I satisfy </w:t>
+            </w:r>
+            <w:r>
+              <w:lastRenderedPageBreak/>
+              <w:t>him, and show him My salvation.</w:t>
+            </w:r>
+          </w:p>
+        </w:tc>
+        <w:tc>
+          <w:tcPr>
+            <w:tcW w:w="534" w:type="pct"/>
+          </w:tcPr>
+          <w:p>
+            <w:pPr>
+              <w:pStyle w:val="EngIndEnd"/>
+            </w:pPr>
+            <w:r>
+              <w:lastRenderedPageBreak/>
+              <w:t xml:space="preserve">With length of days I will </w:t>
+            </w:r>
+            <w:r>
+              <w:lastRenderedPageBreak/>
+              <w:t>satisfy him</w:t>
             </w:r>
           </w:p>
           <w:p>
@@ -3400,20 +3911,25 @@
         </w:tc>
         <w:tc>
           <w:tcPr>
-            <w:tcW w:w="632" w:type="pct"/>
-          </w:tcPr>
-          <w:p>
-            <w:pPr>
-              <w:pStyle w:val="EngIndEnd"/>
-            </w:pPr>
-            <w:r>
-              <w:t>I will satisfy him with length of days, and shew him my salvation.</w:t>
-            </w:r>
-          </w:p>
-        </w:tc>
-        <w:tc>
-          <w:tcPr>
-            <w:tcW w:w="632" w:type="pct"/>
+            <w:tcW w:w="534" w:type="pct"/>
+          </w:tcPr>
+          <w:p>
+            <w:pPr>
+              <w:pStyle w:val="EngIndEnd"/>
+            </w:pPr>
+            <w:r>
+              <w:lastRenderedPageBreak/>
+              <w:t xml:space="preserve">I will satisfy him with length </w:t>
+            </w:r>
+            <w:r>
+              <w:lastRenderedPageBreak/>
+              <w:t>of days, and shew him my salvation.</w:t>
+            </w:r>
+          </w:p>
+        </w:tc>
+        <w:tc>
+          <w:tcPr>
+            <w:tcW w:w="533" w:type="pct"/>
           </w:tcPr>
           <w:p>
             <w:pPr>
@@ -3435,7 +3951,19 @@
                 <w:szCs w:val="24"/>
                 <w:shd w:val="clear" w:color="auto" w:fill="FFFFFF"/>
               </w:rPr>
-              <w:t>With length of days I will satisfy him,</w:t>
+              <w:lastRenderedPageBreak/>
+              <w:t xml:space="preserve">With length of days I will </w:t>
+            </w:r>
+            <w:r>
+              <w:rPr>
+                <w:rFonts w:ascii="Tahoma" w:eastAsia="Times New Roman" w:hAnsi="Tahoma" w:cs="Tahoma"/>
+                <w:color w:val="2E1308"/>
+                <w:sz w:val="24"/>
+                <w:szCs w:val="24"/>
+                <w:shd w:val="clear" w:color="auto" w:fill="FFFFFF"/>
+              </w:rPr>
+              <w:lastRenderedPageBreak/>
+              <w:t>satisfy him,</w:t>
             </w:r>
           </w:p>
           <w:p>
@@ -3481,7 +4009,7 @@
 </file>
 
 <file path=word/endnotes.xml><?xml version="1.0" encoding="utf-8"?>
-<w:endnotes xmlns:wpc="http://schemas.microsoft.com/office/word/2010/wordprocessingCanvas" xmlns:mo="http://schemas.microsoft.com/office/mac/office/2008/main" xmlns:mc="http://schemas.openxmlformats.org/markup-compatibility/2006" xmlns:mv="urn:schemas-microsoft-com:mac:vml" xmlns:o="urn:schemas-microsoft-com:office:office" xmlns:r="http://schemas.openxmlformats.org/officeDocument/2006/relationships" xmlns:m="http://schemas.openxmlformats.org/officeDocument/2006/math" xmlns:v="urn:schemas-microsoft-com:vml" xmlns:wp14="http://schemas.microsoft.com/office/word/2010/wordprocessingDrawing" xmlns:wp="http://schemas.openxmlformats.org/drawingml/2006/wordprocessingDrawing" xmlns:w10="urn:schemas-microsoft-com:office:word" xmlns:w="http://schemas.openxmlformats.org/wordprocessingml/2006/main" xmlns:w14="http://schemas.microsoft.com/office/word/2010/wordml" xmlns:w15="http://schemas.microsoft.com/office/word/2012/wordml" xmlns:wpg="http://schemas.microsoft.com/office/word/2010/wordprocessingGroup" xmlns:wpi="http://schemas.microsoft.com/office/word/2010/wordprocessingInk" xmlns:wne="http://schemas.microsoft.com/office/word/2006/wordml" xmlns:wps="http://schemas.microsoft.com/office/word/2010/wordprocessingShape" mc:Ignorable="w14 w15 wp14">
+<w:endnotes xmlns:wpc="http://schemas.microsoft.com/office/word/2010/wordprocessingCanvas" xmlns:cx="http://schemas.microsoft.com/office/drawing/2014/chartex" xmlns:cx1="http://schemas.microsoft.com/office/drawing/2015/9/8/chartex" xmlns:mc="http://schemas.openxmlformats.org/markup-compatibility/2006" xmlns:o="urn:schemas-microsoft-com:office:office" xmlns:r="http://schemas.openxmlformats.org/officeDocument/2006/relationships" xmlns:m="http://schemas.openxmlformats.org/officeDocument/2006/math" xmlns:v="urn:schemas-microsoft-com:vml" xmlns:wp14="http://schemas.microsoft.com/office/word/2010/wordprocessingDrawing" xmlns:wp="http://schemas.openxmlformats.org/drawingml/2006/wordprocessingDrawing" xmlns:w10="urn:schemas-microsoft-com:office:word" xmlns:w="http://schemas.openxmlformats.org/wordprocessingml/2006/main" xmlns:w14="http://schemas.microsoft.com/office/word/2010/wordml" xmlns:w15="http://schemas.microsoft.com/office/word/2012/wordml" xmlns:w16se="http://schemas.microsoft.com/office/word/2015/wordml/symex" xmlns:wpg="http://schemas.microsoft.com/office/word/2010/wordprocessingGroup" xmlns:wpi="http://schemas.microsoft.com/office/word/2010/wordprocessingInk" xmlns:wne="http://schemas.microsoft.com/office/word/2006/wordml" xmlns:wps="http://schemas.microsoft.com/office/word/2010/wordprocessingShape" mc:Ignorable="w14 w15 w16se wp14">
   <w:endnote w:type="separator" w:id="-1">
     <w:p>
       <w:pPr>
@@ -3506,7 +4034,7 @@
 </file>
 
 <file path=word/footnotes.xml><?xml version="1.0" encoding="utf-8"?>
-<w:footnotes xmlns:wpc="http://schemas.microsoft.com/office/word/2010/wordprocessingCanvas" xmlns:mo="http://schemas.microsoft.com/office/mac/office/2008/main" xmlns:mc="http://schemas.openxmlformats.org/markup-compatibility/2006" xmlns:mv="urn:schemas-microsoft-com:mac:vml" xmlns:o="urn:schemas-microsoft-com:office:office" xmlns:r="http://schemas.openxmlformats.org/officeDocument/2006/relationships" xmlns:m="http://schemas.openxmlformats.org/officeDocument/2006/math" xmlns:v="urn:schemas-microsoft-com:vml" xmlns:wp14="http://schemas.microsoft.com/office/word/2010/wordprocessingDrawing" xmlns:wp="http://schemas.openxmlformats.org/drawingml/2006/wordprocessingDrawing" xmlns:w10="urn:schemas-microsoft-com:office:word" xmlns:w="http://schemas.openxmlformats.org/wordprocessingml/2006/main" xmlns:w14="http://schemas.microsoft.com/office/word/2010/wordml" xmlns:w15="http://schemas.microsoft.com/office/word/2012/wordml" xmlns:wpg="http://schemas.microsoft.com/office/word/2010/wordprocessingGroup" xmlns:wpi="http://schemas.microsoft.com/office/word/2010/wordprocessingInk" xmlns:wne="http://schemas.microsoft.com/office/word/2006/wordml" xmlns:wps="http://schemas.microsoft.com/office/word/2010/wordprocessingShape" mc:Ignorable="w14 w15 wp14">
+<w:footnotes xmlns:wpc="http://schemas.microsoft.com/office/word/2010/wordprocessingCanvas" xmlns:cx="http://schemas.microsoft.com/office/drawing/2014/chartex" xmlns:cx1="http://schemas.microsoft.com/office/drawing/2015/9/8/chartex" xmlns:mc="http://schemas.openxmlformats.org/markup-compatibility/2006" xmlns:o="urn:schemas-microsoft-com:office:office" xmlns:r="http://schemas.openxmlformats.org/officeDocument/2006/relationships" xmlns:m="http://schemas.openxmlformats.org/officeDocument/2006/math" xmlns:v="urn:schemas-microsoft-com:vml" xmlns:wp14="http://schemas.microsoft.com/office/word/2010/wordprocessingDrawing" xmlns:wp="http://schemas.openxmlformats.org/drawingml/2006/wordprocessingDrawing" xmlns:w10="urn:schemas-microsoft-com:office:word" xmlns:w="http://schemas.openxmlformats.org/wordprocessingml/2006/main" xmlns:w14="http://schemas.microsoft.com/office/word/2010/wordml" xmlns:w15="http://schemas.microsoft.com/office/word/2012/wordml" xmlns:w16se="http://schemas.microsoft.com/office/word/2015/wordml/symex" xmlns:wpg="http://schemas.microsoft.com/office/word/2010/wordprocessingGroup" xmlns:wpi="http://schemas.microsoft.com/office/word/2010/wordprocessingInk" xmlns:wne="http://schemas.microsoft.com/office/word/2006/wordml" xmlns:wps="http://schemas.microsoft.com/office/word/2010/wordprocessingShape" mc:Ignorable="w14 w15 w16se wp14">
   <w:footnote w:type="separator" w:id="-1">
     <w:p>
       <w:pPr>
@@ -3645,7 +4173,7 @@
 </file>
 
 <file path=word/styles.xml><?xml version="1.0" encoding="utf-8"?>
-<w:styles xmlns:mc="http://schemas.openxmlformats.org/markup-compatibility/2006" xmlns:r="http://schemas.openxmlformats.org/officeDocument/2006/relationships" xmlns:w="http://schemas.openxmlformats.org/wordprocessingml/2006/main" xmlns:w14="http://schemas.microsoft.com/office/word/2010/wordml" xmlns:w15="http://schemas.microsoft.com/office/word/2012/wordml" mc:Ignorable="w14 w15">
+<w:styles xmlns:mc="http://schemas.openxmlformats.org/markup-compatibility/2006" xmlns:r="http://schemas.openxmlformats.org/officeDocument/2006/relationships" xmlns:w="http://schemas.openxmlformats.org/wordprocessingml/2006/main" xmlns:w14="http://schemas.microsoft.com/office/word/2010/wordml" xmlns:w15="http://schemas.microsoft.com/office/word/2012/wordml" xmlns:w16se="http://schemas.microsoft.com/office/word/2015/wordml/symex" mc:Ignorable="w14 w15 w16se">
   <w:docDefaults>
     <w:rPrDefault>
       <w:rPr>
@@ -3661,7 +4189,7 @@
       </w:pPr>
     </w:pPrDefault>
   </w:docDefaults>
-  <w:latentStyles w:defLockedState="0" w:defUIPriority="99" w:defSemiHidden="0" w:defUnhideWhenUsed="0" w:defQFormat="0" w:count="380">
+  <w:latentStyles w:defLockedState="0" w:defUIPriority="99" w:defSemiHidden="0" w:defUnhideWhenUsed="0" w:defQFormat="0" w:count="371">
     <w:lsdException w:name="Normal" w:uiPriority="0" w:qFormat="1"/>
     <w:lsdException w:name="heading 1" w:uiPriority="9" w:qFormat="1"/>
     <w:lsdException w:name="heading 2" w:semiHidden="1" w:uiPriority="9" w:unhideWhenUsed="1" w:qFormat="1"/>
@@ -3818,15 +4346,6 @@
     <w:lsdException w:name="Balloon Text" w:semiHidden="1" w:unhideWhenUsed="1"/>
     <w:lsdException w:name="Table Grid" w:uiPriority="59"/>
     <w:lsdException w:name="Table Theme" w:semiHidden="1" w:unhideWhenUsed="1"/>
-    <w:lsdException w:name="Note Level 1" w:semiHidden="1" w:unhideWhenUsed="1"/>
-    <w:lsdException w:name="Note Level 2" w:semiHidden="1" w:unhideWhenUsed="1"/>
-    <w:lsdException w:name="Note Level 3" w:semiHidden="1" w:unhideWhenUsed="1"/>
-    <w:lsdException w:name="Note Level 4" w:semiHidden="1" w:unhideWhenUsed="1"/>
-    <w:lsdException w:name="Note Level 5" w:semiHidden="1" w:unhideWhenUsed="1"/>
-    <w:lsdException w:name="Note Level 6" w:semiHidden="1" w:unhideWhenUsed="1"/>
-    <w:lsdException w:name="Note Level 7" w:semiHidden="1" w:unhideWhenUsed="1"/>
-    <w:lsdException w:name="Note Level 8" w:semiHidden="1" w:unhideWhenUsed="1"/>
-    <w:lsdException w:name="Note Level 9" w:semiHidden="1" w:unhideWhenUsed="1"/>
     <w:lsdException w:name="Placeholder Text" w:semiHidden="1"/>
     <w:lsdException w:name="No Spacing" w:uiPriority="1" w:qFormat="1"/>
     <w:lsdException w:name="Light Shading" w:uiPriority="60"/>
@@ -4164,7 +4683,6 @@
       <w:spacing w:after="0" w:line="240" w:lineRule="auto"/>
     </w:pPr>
     <w:tblPr>
-      <w:tblInd w:w="0" w:type="dxa"/>
       <w:tblBorders>
         <w:top w:val="single" w:sz="4" w:space="0" w:color="auto"/>
         <w:left w:val="single" w:sz="4" w:space="0" w:color="auto"/>
@@ -4173,12 +4691,6 @@
         <w:insideH w:val="single" w:sz="4" w:space="0" w:color="auto"/>
         <w:insideV w:val="single" w:sz="4" w:space="0" w:color="auto"/>
       </w:tblBorders>
-      <w:tblCellMar>
-        <w:top w:w="0" w:type="dxa"/>
-        <w:left w:w="108" w:type="dxa"/>
-        <w:bottom w:w="0" w:type="dxa"/>
-        <w:right w:w="108" w:type="dxa"/>
-      </w:tblCellMar>
     </w:tblPr>
   </w:style>
   <w:style w:type="paragraph" w:customStyle="1" w:styleId="Coptic">
@@ -5023,7 +5535,7 @@
 </file>
 
 <file path=customXml/itemProps1.xml><?xml version="1.0" encoding="utf-8"?>
-<ds:datastoreItem xmlns:ds="http://schemas.openxmlformats.org/officeDocument/2006/customXml" ds:itemID="{D1BB5875-5804-AE4B-9E8F-D0EDC3BDC7DF}">
+<ds:datastoreItem xmlns:ds="http://schemas.openxmlformats.org/officeDocument/2006/customXml" ds:itemID="{488C7AFB-D2D8-4983-82CA-4511150033B6}">
   <ds:schemaRefs>
     <ds:schemaRef ds:uri="http://schemas.openxmlformats.org/officeDocument/2006/bibliography"/>
   </ds:schemaRefs>

</xml_diff>